<commit_message>
drink images added to assets folder
</commit_message>
<xml_diff>
--- a/assets/doc/BLM4538 IOS MOBILE PROGRAMMING.docx
+++ b/assets/doc/BLM4538 IOS MOBILE PROGRAMMING.docx
@@ -17,21 +17,12 @@
         </w:rPr>
         <w:t xml:space="preserve">BLM4538 </w:t>
       </w:r>
-      <w:proofErr w:type="spellStart"/>
       <w:r>
         <w:rPr>
           <w:sz w:val="36"/>
           <w:szCs w:val="36"/>
         </w:rPr>
-        <w:t>iOS</w:t>
-      </w:r>
-      <w:proofErr w:type="spellEnd"/>
-      <w:r>
-        <w:rPr>
-          <w:sz w:val="36"/>
-          <w:szCs w:val="36"/>
-        </w:rPr>
-        <w:t xml:space="preserve"> ile Mobil Uygulama Geliştirme</w:t>
+        <w:t>iOS ile Mobil Uygulama Geliştirme</w:t>
       </w:r>
     </w:p>
     <w:p/>
@@ -43,28 +34,13 @@
     <w:p>
       <w:r>
         <w:tab/>
-        <w:t xml:space="preserve">Uygulamanın </w:t>
-      </w:r>
-      <w:proofErr w:type="spellStart"/>
-      <w:r>
-        <w:t>arayüzünü</w:t>
-      </w:r>
-      <w:proofErr w:type="spellEnd"/>
-      <w:r>
-        <w:t xml:space="preserve"> tasarlama</w:t>
-      </w:r>
-    </w:p>
-    <w:p>
-      <w:r>
-        <w:tab/>
-      </w:r>
-      <w:proofErr w:type="spellStart"/>
-      <w:r>
-        <w:t>Backend</w:t>
-      </w:r>
-      <w:proofErr w:type="spellEnd"/>
-      <w:r>
-        <w:t xml:space="preserve"> için Platform seçimi</w:t>
+        <w:t>Uygulamanın arayüzünü tasarlama</w:t>
+      </w:r>
+    </w:p>
+    <w:p>
+      <w:r>
+        <w:tab/>
+        <w:t>Backend için Platform seçimi</w:t>
       </w:r>
     </w:p>
     <w:p>
@@ -92,27 +68,59 @@
       <w:r>
         <w:tab/>
       </w:r>
-      <w:proofErr w:type="spellStart"/>
       <w:r>
         <w:t>Coffee</w:t>
       </w:r>
-      <w:proofErr w:type="spellEnd"/>
-      <w:r>
-        <w:t xml:space="preserve"> listesi için </w:t>
-      </w:r>
-      <w:proofErr w:type="spellStart"/>
-      <w:r>
-        <w:t>mock</w:t>
-      </w:r>
-      <w:proofErr w:type="spellEnd"/>
-      <w:r>
-        <w:t xml:space="preserve"> </w:t>
-      </w:r>
-      <w:proofErr w:type="gramStart"/>
-      <w:r>
-        <w:t>data</w:t>
-      </w:r>
-      <w:proofErr w:type="gramEnd"/>
+      <w:r>
+        <w:t xml:space="preserve"> listesi için mock data eklenmesi</w:t>
+      </w:r>
+    </w:p>
+    <w:p>
+      <w:r>
+        <w:tab/>
+        <w:t>Bottom navigation bar eklenmesi</w:t>
+      </w:r>
+    </w:p>
+    <w:p>
+      <w:r>
+        <w:tab/>
+        <w:t>Shopping cart sayfası eklenmesi</w:t>
+      </w:r>
+      <w:r>
+        <w:t>, sepete eklenen ürünlerin listelenmesi,eklenen ürünlerin sepetten geri çıkarılabilmesi</w:t>
+      </w:r>
+    </w:p>
+    <w:p/>
+    <w:p>
+      <w:r>
+        <w:t>HAFTA-3</w:t>
+      </w:r>
+    </w:p>
+    <w:p>
+      <w:r>
+        <w:tab/>
+        <w:t>Projenin Firebase ile entegre edilmesi</w:t>
+      </w:r>
+      <w:r>
+        <w:tab/>
+      </w:r>
+    </w:p>
+    <w:p>
+      <w:pPr>
+        <w:ind w:firstLine="708"/>
+      </w:pPr>
+      <w:r>
+        <w:t>Favorites</w:t>
+      </w:r>
+      <w:r>
+        <w:t xml:space="preserve"> ve Profile</w:t>
+      </w:r>
+      <w:r>
+        <w:t xml:space="preserve"> sayfa</w:t>
+      </w:r>
+      <w:r>
+        <w:t>larının</w:t>
+      </w:r>
       <w:r>
         <w:t xml:space="preserve"> eklenmesi</w:t>
       </w:r>
@@ -120,197 +128,57 @@
     <w:p>
       <w:r>
         <w:tab/>
-      </w:r>
-      <w:proofErr w:type="spellStart"/>
-      <w:r>
-        <w:t>Bottom</w:t>
-      </w:r>
-      <w:proofErr w:type="spellEnd"/>
-      <w:r>
-        <w:t xml:space="preserve"> </w:t>
-      </w:r>
-      <w:proofErr w:type="spellStart"/>
-      <w:r>
-        <w:t>navigation</w:t>
-      </w:r>
-      <w:proofErr w:type="spellEnd"/>
-      <w:r>
-        <w:t xml:space="preserve"> bar eklenmesi</w:t>
-      </w:r>
-    </w:p>
-    <w:p>
-      <w:r>
-        <w:tab/>
-      </w:r>
-      <w:proofErr w:type="spellStart"/>
-      <w:r>
-        <w:t>Shopping</w:t>
-      </w:r>
-      <w:proofErr w:type="spellEnd"/>
-      <w:r>
-        <w:t xml:space="preserve"> cart sayfası eklenmesi</w:t>
-      </w:r>
-      <w:r>
-        <w:t xml:space="preserve">, sepete eklenen ürünlerin </w:t>
-      </w:r>
-      <w:proofErr w:type="spellStart"/>
-      <w:proofErr w:type="gramStart"/>
-      <w:r>
-        <w:t>listelenmesi,eklenen</w:t>
-      </w:r>
-      <w:proofErr w:type="spellEnd"/>
-      <w:proofErr w:type="gramEnd"/>
-      <w:r>
-        <w:t xml:space="preserve"> ürünlerin sepetten geri çıkarılabilmesi</w:t>
-      </w:r>
-    </w:p>
-    <w:p/>
-    <w:p>
-      <w:r>
-        <w:t>HAFTA-3</w:t>
-      </w:r>
-    </w:p>
-    <w:p>
-      <w:r>
-        <w:tab/>
-      </w:r>
-      <w:r>
-        <w:t xml:space="preserve">Projenin </w:t>
-      </w:r>
-      <w:proofErr w:type="spellStart"/>
-      <w:r>
-        <w:t>Firebase</w:t>
-      </w:r>
-      <w:proofErr w:type="spellEnd"/>
-      <w:r>
-        <w:t xml:space="preserve"> ile entegre edilmesi</w:t>
-      </w:r>
-      <w:r>
-        <w:tab/>
+        <w:t>Beğenilen içeceklerin favorilere eklenmesi ve daha sonrasında çıkarılabilmesi</w:t>
+      </w:r>
+    </w:p>
+    <w:p>
+      <w:r>
+        <w:tab/>
+        <w:t>Favoriler sayfasından içecek sipariş etme özelliğinin eklenmesi</w:t>
+      </w:r>
+    </w:p>
+    <w:p>
+      <w:r>
+        <w:tab/>
+        <w:t>Kahve çeşitleri hakkındaki bilgilerin, kategorilerin vb diğer bilgilerin Firestore üzerinden alınarak uygulama içerisinde gösterilmesi</w:t>
+      </w:r>
+    </w:p>
+    <w:p>
+      <w:r>
+        <w:tab/>
+      </w:r>
+    </w:p>
+    <w:p>
+      <w:r>
+        <w:t>HAFTA-4</w:t>
+      </w:r>
+    </w:p>
+    <w:p>
+      <w:r>
+        <w:tab/>
+      </w:r>
+      <w:r>
+        <w:t>İçecek kartının modifiye edilmesi</w:t>
+      </w:r>
+    </w:p>
+    <w:p>
+      <w:r>
+        <w:tab/>
+        <w:t>Sipariş sayfasına eklenen içeceklerin toplam fiyatının gösterilmesi</w:t>
       </w:r>
     </w:p>
     <w:p>
       <w:pPr>
         <w:ind w:firstLine="708"/>
       </w:pPr>
-      <w:proofErr w:type="spellStart"/>
-      <w:r>
-        <w:t>Favorites</w:t>
-      </w:r>
-      <w:proofErr w:type="spellEnd"/>
-      <w:r>
-        <w:t xml:space="preserve"> ve Profile</w:t>
-      </w:r>
-      <w:r>
-        <w:t xml:space="preserve"> sayfa</w:t>
-      </w:r>
-      <w:r>
-        <w:t>larının</w:t>
-      </w:r>
-      <w:r>
-        <w:t xml:space="preserve"> eklenmesi</w:t>
-      </w:r>
-    </w:p>
-    <w:p>
-      <w:r>
-        <w:tab/>
-        <w:t>Beğenilen içeceklerin favorilere eklenmesi ve daha sonrasında çıkarılabilmesi</w:t>
-      </w:r>
-    </w:p>
-    <w:p>
-      <w:r>
-        <w:tab/>
-        <w:t xml:space="preserve">Kahve çeşitleri hakkındaki bilgilerin, kategorilerin </w:t>
-      </w:r>
-      <w:proofErr w:type="spellStart"/>
-      <w:r>
-        <w:t>vb</w:t>
-      </w:r>
-      <w:proofErr w:type="spellEnd"/>
-      <w:r>
-        <w:t xml:space="preserve"> diğer bilgilerin </w:t>
-      </w:r>
-      <w:proofErr w:type="spellStart"/>
-      <w:r>
-        <w:t>Firestore</w:t>
-      </w:r>
-      <w:proofErr w:type="spellEnd"/>
-      <w:r>
-        <w:t xml:space="preserve"> üzerinden alınarak uygulama içerisinde gösterilmesi</w:t>
-      </w:r>
-    </w:p>
-    <w:p>
-      <w:r>
-        <w:tab/>
-      </w:r>
-      <w:proofErr w:type="spellStart"/>
-      <w:r>
-        <w:t>BloC</w:t>
-      </w:r>
-      <w:proofErr w:type="spellEnd"/>
-      <w:r>
-        <w:t xml:space="preserve"> / </w:t>
-      </w:r>
-      <w:proofErr w:type="spellStart"/>
-      <w:r>
-        <w:t>Cubit</w:t>
-      </w:r>
-      <w:proofErr w:type="spellEnd"/>
-      <w:r>
-        <w:t xml:space="preserve"> ile </w:t>
-      </w:r>
-      <w:proofErr w:type="spellStart"/>
-      <w:r>
-        <w:t>state</w:t>
-      </w:r>
-      <w:proofErr w:type="spellEnd"/>
-      <w:r>
-        <w:t xml:space="preserve"> yönetimi</w:t>
-      </w:r>
-    </w:p>
-    <w:p>
-      <w:r>
-        <w:tab/>
-      </w:r>
-    </w:p>
-    <w:p>
-      <w:r>
-        <w:t>HAFTA-4</w:t>
-      </w:r>
-    </w:p>
-    <w:p>
-      <w:r>
-        <w:tab/>
-      </w:r>
-      <w:r>
-        <w:t xml:space="preserve">İçecek kartının </w:t>
-      </w:r>
-      <w:proofErr w:type="spellStart"/>
-      <w:r>
-        <w:t>modifiye</w:t>
-      </w:r>
-      <w:proofErr w:type="spellEnd"/>
-      <w:r>
-        <w:t xml:space="preserve"> edilmesi</w:t>
-      </w:r>
-    </w:p>
-    <w:p>
-      <w:r>
-        <w:tab/>
-        <w:t>Uygulamaya tema değiştirme özelliği eklenmesi</w:t>
-      </w:r>
-    </w:p>
-    <w:p>
-      <w:r>
-        <w:tab/>
-      </w:r>
-      <w:proofErr w:type="spellStart"/>
-      <w:r>
-        <w:t>Responsive</w:t>
-      </w:r>
-      <w:proofErr w:type="spellEnd"/>
-      <w:r>
-        <w:t xml:space="preserve"> tasa</w:t>
+      <w:r>
+        <w:t>Profil sayfasında geçmiş siparişlerin gösterilmesi</w:t>
+      </w:r>
+    </w:p>
+    <w:p>
+      <w:r>
+        <w:tab/>
+        <w:t>Responsive tasa</w:t>
       </w:r>
       <w:r>
         <w:t>rım için optimizasyon</w:t>
@@ -324,11 +192,9 @@
     </w:p>
     <w:p/>
     <w:p/>
-    <w:p/>
-    <w:p>
-      <w:pPr>
-        <w:ind w:left="5664" w:firstLine="708"/>
-        <w:jc w:val="center"/>
+    <w:p>
+      <w:pPr>
+        <w:ind w:left="6372" w:firstLine="708"/>
       </w:pPr>
       <w:r>
         <w:t>HAKAN DINDIŞ</w:t>

</xml_diff>